<commit_message>
add: part2, conclusion and reference list
</commit_message>
<xml_diff>
--- a/CW.FIT.7717.8699.docx
+++ b/CW.FIT.7717.8699.docx
@@ -544,19 +544,8 @@
                 <w:szCs w:val="24"/>
                 <w:lang w:val="en-US"/>
               </w:rPr>
-              <w:t xml:space="preserve">Olga </w:t>
-            </w:r>
-            <w:proofErr w:type="spellStart"/>
-            <w:r>
-              <w:rPr>
-                <w:rFonts w:ascii="Times New Roman" w:hAnsi="Times New Roman" w:cs="Times New Roman"/>
-                <w:sz w:val="24"/>
-                <w:szCs w:val="24"/>
-                <w:lang w:val="en-US"/>
-              </w:rPr>
-              <w:t>Yugay</w:t>
-            </w:r>
-            <w:proofErr w:type="spellEnd"/>
+              <w:t>Olga Yugay</w:t>
+            </w:r>
           </w:p>
         </w:tc>
         <w:tc>
@@ -647,25 +636,14 @@
                 <w:lang w:val="en-US"/>
               </w:rPr>
             </w:pPr>
-            <w:proofErr w:type="spellStart"/>
-            <w:r>
-              <w:rPr>
-                <w:rFonts w:ascii="Times New Roman" w:hAnsi="Times New Roman" w:cs="Times New Roman"/>
-                <w:sz w:val="24"/>
-                <w:szCs w:val="24"/>
-                <w:lang w:val="en-US"/>
-              </w:rPr>
-              <w:t>UoW</w:t>
-            </w:r>
-            <w:proofErr w:type="spellEnd"/>
-            <w:r>
-              <w:rPr>
-                <w:rFonts w:ascii="Times New Roman" w:hAnsi="Times New Roman" w:cs="Times New Roman"/>
-                <w:sz w:val="24"/>
-                <w:szCs w:val="24"/>
-                <w:lang w:val="en-US"/>
-              </w:rPr>
-              <w:t xml:space="preserve"> Student IDs</w:t>
+            <w:r>
+              <w:rPr>
+                <w:rFonts w:ascii="Times New Roman" w:hAnsi="Times New Roman" w:cs="Times New Roman"/>
+                <w:sz w:val="24"/>
+                <w:szCs w:val="24"/>
+                <w:lang w:val="en-US"/>
+              </w:rPr>
+              <w:t>UoW Student IDs</w:t>
             </w:r>
           </w:p>
         </w:tc>
@@ -3635,31 +3613,7 @@
                 <w:shd w:val="clear" w:color="auto" w:fill="FFFFFF"/>
                 <w:lang w:val="en-US"/>
               </w:rPr>
-              <w:t xml:space="preserve">Dell </w:t>
-            </w:r>
-            <w:proofErr w:type="spellStart"/>
-            <w:r>
-              <w:rPr>
-                <w:rFonts w:ascii="Times New Roman" w:hAnsi="Times New Roman" w:cs="Times New Roman"/>
-                <w:color w:val="000000" w:themeColor="text1"/>
-                <w:sz w:val="24"/>
-                <w:szCs w:val="24"/>
-                <w:shd w:val="clear" w:color="auto" w:fill="FFFFFF"/>
-                <w:lang w:val="en-US"/>
-              </w:rPr>
-              <w:t>UltraSharp</w:t>
-            </w:r>
-            <w:proofErr w:type="spellEnd"/>
-            <w:r>
-              <w:rPr>
-                <w:rFonts w:ascii="Times New Roman" w:hAnsi="Times New Roman" w:cs="Times New Roman"/>
-                <w:color w:val="000000" w:themeColor="text1"/>
-                <w:sz w:val="24"/>
-                <w:szCs w:val="24"/>
-                <w:shd w:val="clear" w:color="auto" w:fill="FFFFFF"/>
-                <w:lang w:val="en-US"/>
-              </w:rPr>
-              <w:t xml:space="preserve"> U2415</w:t>
+              <w:t>Dell UltraSharp U2415</w:t>
             </w:r>
             <w:r>
               <w:rPr>
@@ -6349,7 +6303,6 @@
                 <w:lang w:val="en-US"/>
               </w:rPr>
             </w:pPr>
-            <w:proofErr w:type="spellStart"/>
             <w:r>
               <w:rPr>
                 <w:rFonts w:ascii="Times New Roman" w:hAnsi="Times New Roman" w:cs="Times New Roman"/>
@@ -6360,7 +6313,6 @@
               </w:rPr>
               <w:t>LoadStorm</w:t>
             </w:r>
-            <w:proofErr w:type="spellEnd"/>
             <w:r>
               <w:rPr>
                 <w:rFonts w:ascii="Times New Roman" w:hAnsi="Times New Roman" w:cs="Times New Roman"/>
@@ -6561,7 +6513,6 @@
                 <w:lang w:val="en-US"/>
               </w:rPr>
             </w:pPr>
-            <w:proofErr w:type="spellStart"/>
             <w:r>
               <w:rPr>
                 <w:rFonts w:ascii="Times New Roman" w:hAnsi="Times New Roman" w:cs="Times New Roman"/>
@@ -6572,7 +6523,6 @@
               </w:rPr>
               <w:t>AppPerfect</w:t>
             </w:r>
-            <w:proofErr w:type="spellEnd"/>
             <w:r>
               <w:rPr>
                 <w:rFonts w:ascii="Times New Roman" w:hAnsi="Times New Roman" w:cs="Times New Roman"/>
@@ -6766,7 +6716,6 @@
                 <w:lang w:val="en-US"/>
               </w:rPr>
             </w:pPr>
-            <w:proofErr w:type="spellStart"/>
             <w:r>
               <w:rPr>
                 <w:rFonts w:ascii="Times New Roman" w:hAnsi="Times New Roman" w:cs="Times New Roman"/>
@@ -6777,7 +6726,6 @@
               </w:rPr>
               <w:t>Figma</w:t>
             </w:r>
-            <w:proofErr w:type="spellEnd"/>
           </w:p>
           <w:p>
             <w:pPr>
@@ -7546,7 +7494,6 @@
                 <w:lang w:val="en-US"/>
               </w:rPr>
             </w:pPr>
-            <w:proofErr w:type="spellStart"/>
             <w:r>
               <w:rPr>
                 <w:rFonts w:ascii="Times New Roman" w:hAnsi="Times New Roman" w:cs="Times New Roman"/>
@@ -7556,19 +7503,7 @@
                 <w:highlight w:val="lightGray"/>
                 <w:lang w:val="en-US"/>
               </w:rPr>
-              <w:t>Gravit</w:t>
-            </w:r>
-            <w:proofErr w:type="spellEnd"/>
-            <w:r>
-              <w:rPr>
-                <w:rFonts w:ascii="Times New Roman" w:hAnsi="Times New Roman" w:cs="Times New Roman"/>
-                <w:color w:val="000000" w:themeColor="text1"/>
-                <w:sz w:val="24"/>
-                <w:szCs w:val="24"/>
-                <w:highlight w:val="lightGray"/>
-                <w:lang w:val="en-US"/>
-              </w:rPr>
-              <w:t xml:space="preserve"> Designer</w:t>
+              <w:t>Gravit Designer</w:t>
             </w:r>
           </w:p>
           <w:p>
@@ -8919,7 +8854,6 @@
                 <w:lang w:val="en-US"/>
               </w:rPr>
             </w:pPr>
-            <w:proofErr w:type="spellStart"/>
             <w:r>
               <w:rPr>
                 <w:rFonts w:ascii="Times New Roman" w:hAnsi="Times New Roman" w:cs="Times New Roman"/>
@@ -8929,7 +8863,6 @@
               </w:rPr>
               <w:t>Develo</w:t>
             </w:r>
-            <w:proofErr w:type="spellEnd"/>
             <w:r>
               <w:rPr>
                 <w:rFonts w:ascii="Times New Roman" w:hAnsi="Times New Roman" w:cs="Times New Roman"/>
@@ -8940,7 +8873,6 @@
               </w:rPr>
               <w:t>s</w:t>
             </w:r>
-            <w:proofErr w:type="spellStart"/>
             <w:r>
               <w:rPr>
                 <w:rFonts w:ascii="Times New Roman" w:hAnsi="Times New Roman" w:cs="Times New Roman"/>
@@ -8950,7 +8882,6 @@
               </w:rPr>
               <w:t>pment</w:t>
             </w:r>
-            <w:proofErr w:type="spellEnd"/>
           </w:p>
         </w:tc>
         <w:tc>
@@ -9928,7 +9859,6 @@
                 <w:lang w:val="en-US"/>
               </w:rPr>
             </w:pPr>
-            <w:proofErr w:type="spellStart"/>
             <w:r>
               <w:rPr>
                 <w:rFonts w:ascii="Times New Roman" w:hAnsi="Times New Roman" w:cs="Times New Roman"/>
@@ -9939,7 +9869,6 @@
               </w:rPr>
               <w:t>Zaptest</w:t>
             </w:r>
-            <w:proofErr w:type="spellEnd"/>
           </w:p>
           <w:p>
             <w:pPr>
@@ -11166,20 +11095,8 @@
                 <w:szCs w:val="24"/>
                 <w:lang w:val="en-US"/>
               </w:rPr>
-              <w:t xml:space="preserve">Collection of office programs like MS Word, MS Excel, MS Power Point and </w:t>
-            </w:r>
-            <w:proofErr w:type="spellStart"/>
-            <w:r>
-              <w:rPr>
-                <w:rFonts w:ascii="Times New Roman" w:hAnsi="Times New Roman" w:cs="Times New Roman"/>
-                <w:color w:val="000000" w:themeColor="text1"/>
-                <w:sz w:val="24"/>
-                <w:szCs w:val="24"/>
-                <w:lang w:val="en-US"/>
-              </w:rPr>
-              <w:t>etc</w:t>
-            </w:r>
-            <w:proofErr w:type="spellEnd"/>
+              <w:t>Collection of office programs like MS Word, MS Excel, MS Power Point and etc</w:t>
+            </w:r>
           </w:p>
         </w:tc>
         <w:tc>
@@ -11327,7 +11244,6 @@
                 <w:lang w:val="en-US"/>
               </w:rPr>
             </w:pPr>
-            <w:proofErr w:type="spellStart"/>
             <w:r>
               <w:rPr>
                 <w:rFonts w:ascii="Times New Roman" w:hAnsi="Times New Roman" w:cs="Times New Roman"/>
@@ -11339,7 +11255,6 @@
               </w:rPr>
               <w:t>VivifyScrum</w:t>
             </w:r>
-            <w:proofErr w:type="spellEnd"/>
           </w:p>
           <w:p>
             <w:pPr>
@@ -11436,27 +11351,15 @@
                 <w:lang w:val="en-US"/>
               </w:rPr>
             </w:pPr>
-            <w:proofErr w:type="spellStart"/>
-            <w:r>
-              <w:rPr>
-                <w:rFonts w:ascii="Times New Roman" w:hAnsi="Times New Roman" w:cs="Times New Roman"/>
-                <w:color w:val="000000" w:themeColor="text1"/>
-                <w:sz w:val="24"/>
-                <w:szCs w:val="24"/>
-                <w:lang w:val="en-US"/>
-              </w:rPr>
-              <w:t>VivifyScrum</w:t>
-            </w:r>
-            <w:proofErr w:type="spellEnd"/>
-            <w:r>
-              <w:rPr>
-                <w:rFonts w:ascii="Times New Roman" w:hAnsi="Times New Roman" w:cs="Times New Roman"/>
-                <w:color w:val="000000" w:themeColor="text1"/>
-                <w:sz w:val="24"/>
-                <w:szCs w:val="24"/>
-                <w:lang w:val="en-US"/>
-              </w:rPr>
-              <w:t xml:space="preserve"> is a flexible cloud-based project management solution for team management, customer management and time management</w:t>
+            <w:r>
+              <w:rPr>
+                <w:rFonts w:ascii="Times New Roman" w:hAnsi="Times New Roman" w:cs="Times New Roman"/>
+                <w:color w:val="000000" w:themeColor="text1"/>
+                <w:sz w:val="24"/>
+                <w:szCs w:val="24"/>
+                <w:lang w:val="en-US"/>
+              </w:rPr>
+              <w:t>VivifyScrum is a flexible cloud-based project management solution for team management, customer management and time management</w:t>
             </w:r>
           </w:p>
         </w:tc>
@@ -11613,7 +11516,6 @@
                 <w:lang w:val="en-US"/>
               </w:rPr>
             </w:pPr>
-            <w:proofErr w:type="spellStart"/>
             <w:r>
               <w:rPr>
                 <w:rFonts w:ascii="Times New Roman" w:hAnsi="Times New Roman" w:cs="Times New Roman"/>
@@ -11624,7 +11526,6 @@
               </w:rPr>
               <w:t>Paymo</w:t>
             </w:r>
-            <w:proofErr w:type="spellEnd"/>
           </w:p>
           <w:p>
             <w:pPr>
@@ -11669,8 +11570,6 @@
               </w:rPr>
               <w:t>/</w:t>
             </w:r>
-            <w:bookmarkStart w:id="3" w:name="_GoBack"/>
-            <w:bookmarkEnd w:id="3"/>
             <w:r>
               <w:rPr>
                 <w:rFonts w:ascii="Times New Roman" w:hAnsi="Times New Roman" w:cs="Times New Roman"/>
@@ -11741,27 +11640,15 @@
                 <w:lang w:val="en-US"/>
               </w:rPr>
             </w:pPr>
-            <w:proofErr w:type="spellStart"/>
-            <w:r>
-              <w:rPr>
-                <w:rFonts w:ascii="Times New Roman" w:hAnsi="Times New Roman" w:cs="Times New Roman"/>
-                <w:color w:val="000000" w:themeColor="text1"/>
-                <w:sz w:val="24"/>
-                <w:szCs w:val="24"/>
-                <w:lang w:val="en-US"/>
-              </w:rPr>
-              <w:t>Paymo</w:t>
-            </w:r>
-            <w:proofErr w:type="spellEnd"/>
-            <w:r>
-              <w:rPr>
-                <w:rFonts w:ascii="Times New Roman" w:hAnsi="Times New Roman" w:cs="Times New Roman"/>
-                <w:color w:val="000000" w:themeColor="text1"/>
-                <w:sz w:val="24"/>
-                <w:szCs w:val="24"/>
-                <w:lang w:val="en-US"/>
-              </w:rPr>
-              <w:t xml:space="preserve"> is a modern job management application primarily for small and medium-sized businesses.</w:t>
+            <w:r>
+              <w:rPr>
+                <w:rFonts w:ascii="Times New Roman" w:hAnsi="Times New Roman" w:cs="Times New Roman"/>
+                <w:color w:val="000000" w:themeColor="text1"/>
+                <w:sz w:val="24"/>
+                <w:szCs w:val="24"/>
+                <w:lang w:val="en-US"/>
+              </w:rPr>
+              <w:t>Paymo is a modern job management application primarily for small and medium-sized businesses.</w:t>
             </w:r>
           </w:p>
         </w:tc>
@@ -11888,14 +11775,14 @@
           <w:lang w:val="en-US"/>
         </w:rPr>
       </w:pPr>
-      <w:bookmarkStart w:id="4" w:name="_Toc35342107"/>
+      <w:bookmarkStart w:id="3" w:name="_Toc35342107"/>
       <w:r>
         <w:rPr>
           <w:lang w:val="en-US"/>
         </w:rPr>
         <w:t>2.3. Hybrid solution based on above-mentioned software solutions:</w:t>
       </w:r>
-      <w:bookmarkEnd w:id="4"/>
+      <w:bookmarkEnd w:id="3"/>
     </w:p>
     <w:tbl>
       <w:tblPr>
@@ -12428,7 +12315,6 @@
                 <w:lang w:val="en-US"/>
               </w:rPr>
             </w:pPr>
-            <w:proofErr w:type="spellStart"/>
             <w:r>
               <w:rPr>
                 <w:rFonts w:ascii="Times New Roman" w:hAnsi="Times New Roman" w:cs="Times New Roman"/>
@@ -12439,7 +12325,6 @@
               </w:rPr>
               <w:t>Figma</w:t>
             </w:r>
-            <w:proofErr w:type="spellEnd"/>
           </w:p>
           <w:p>
             <w:pPr>
@@ -12753,27 +12638,15 @@
                 <w:lang w:val="en-US"/>
               </w:rPr>
             </w:pPr>
-            <w:proofErr w:type="spellStart"/>
-            <w:r>
-              <w:rPr>
-                <w:rFonts w:ascii="Times New Roman" w:hAnsi="Times New Roman" w:cs="Times New Roman"/>
-                <w:color w:val="000000" w:themeColor="text1"/>
-                <w:sz w:val="24"/>
-                <w:szCs w:val="24"/>
-                <w:lang w:val="en-US"/>
-              </w:rPr>
-              <w:t>Gravit</w:t>
-            </w:r>
-            <w:proofErr w:type="spellEnd"/>
-            <w:r>
-              <w:rPr>
-                <w:rFonts w:ascii="Times New Roman" w:hAnsi="Times New Roman" w:cs="Times New Roman"/>
-                <w:color w:val="000000" w:themeColor="text1"/>
-                <w:sz w:val="24"/>
-                <w:szCs w:val="24"/>
-                <w:lang w:val="en-US"/>
-              </w:rPr>
-              <w:t xml:space="preserve"> Designer</w:t>
+            <w:r>
+              <w:rPr>
+                <w:rFonts w:ascii="Times New Roman" w:hAnsi="Times New Roman" w:cs="Times New Roman"/>
+                <w:color w:val="000000" w:themeColor="text1"/>
+                <w:sz w:val="24"/>
+                <w:szCs w:val="24"/>
+                <w:lang w:val="en-US"/>
+              </w:rPr>
+              <w:t>Gravit Designer</w:t>
             </w:r>
           </w:p>
           <w:p>
@@ -13226,6 +13099,692 @@
       </w:tr>
     </w:tbl>
     <w:p/>
+    <w:p/>
+    <w:p/>
+    <w:p/>
+    <w:p>
+      <w:pPr>
+        <w:pStyle w:val="Heading2"/>
+        <w:spacing w:line="480" w:lineRule="auto"/>
+      </w:pPr>
+      <w:bookmarkStart w:id="4" w:name="_Toc35342108"/>
+      <w:r>
+        <w:lastRenderedPageBreak/>
+        <w:t>3. Justification and recommendations</w:t>
+      </w:r>
+      <w:bookmarkEnd w:id="4"/>
+      <w:r>
+        <w:t xml:space="preserve"> </w:t>
+      </w:r>
+    </w:p>
+    <w:p>
+      <w:pPr>
+        <w:pStyle w:val="NormalWeb"/>
+        <w:spacing w:before="0" w:beforeAutospacing="0" w:after="0" w:afterAutospacing="0" w:line="480" w:lineRule="auto"/>
+        <w:jc w:val="both"/>
+      </w:pPr>
+      <w:r>
+        <w:rPr>
+          <w:color w:val="000000"/>
+        </w:rPr>
+        <w:t>For the development branch, it is recommended to have a medium type of computer that satisfies the needs of developers and testers at the same time. As it can be seen from the table above that recommended CPU is Intel i7 and above. Because developers will need a reasonable CPU while running the game in the coding process to test. The programmers usually rely on their CPUs while testing the game in the coding process instead of deploying the game each time when it needs to test. When it comes to the power of GPUs for the development branch, it does not make a big effort. However, it is suggested to have NVIDIA GeForce 1660 in order to process the game graphics easily while testing. Besides that, developers need minimum 8 GB of RAM so as to run several software like Unity, Figma or Photoshop, Visual Studio and Google chrome simultaneously without crashing none of the programs. Because when the capacity of the RAM is not enough some of the programs might crash or stop running which causes to disappear unsaved works. For the additional hardware, it includes 256 GB SSD, 2 monitors and other accessories to make the desktop work much faster and outstanding than any other laptops or personal computers that cost an equal amount of money to buy.</w:t>
+      </w:r>
+    </w:p>
+    <w:p>
+      <w:pPr>
+        <w:pStyle w:val="NormalWeb"/>
+        <w:spacing w:before="240" w:beforeAutospacing="0" w:after="0" w:afterAutospacing="0" w:line="480" w:lineRule="auto"/>
+        <w:jc w:val="both"/>
+      </w:pPr>
+      <w:r>
+        <w:rPr>
+          <w:color w:val="000000"/>
+        </w:rPr>
+        <w:t>In modern games, graphics make characters more realistic which has the effect of drawing players into the game and keeping their interest for a longer time (1). It can be seen from the table above that the design branch needs much more powerful hardware systems than others. Having i7CPU, minimum 16 GB of RAM, 512 GB SSD and other mentioned accessories in the table, make the desktop render easily when the graphic designer works with large programs like 3D Max, Adobe Effects, Photoshop, Blender, Gravity Designer and so on. Computers with more powerful CPU and GPU, the faster it renders the animation or the graphics (Intel.com, (2)). That is why it is recommended to have Intel i9 CPU, NVIDIA GeForce 2080 and minimum 16 GB of RAM though it costs much money. However, investing for better equipment makes the quality of the games much better as well as takes less time to finish the game.</w:t>
+      </w:r>
+    </w:p>
+    <w:p>
+      <w:pPr>
+        <w:pStyle w:val="NormalWeb"/>
+        <w:spacing w:before="240" w:beforeAutospacing="0" w:after="0" w:afterAutospacing="0" w:line="480" w:lineRule="auto"/>
+        <w:jc w:val="both"/>
+      </w:pPr>
+      <w:r>
+        <w:rPr>
+          <w:color w:val="000000"/>
+        </w:rPr>
+        <w:t xml:space="preserve">There is no need for recommendations or limitations in terms of hardware systems for the production branch. But the recommendation for the types of the computer would be a laptop. Because it is transportable as </w:t>
+      </w:r>
+      <w:r>
+        <w:rPr>
+          <w:color w:val="000000"/>
+        </w:rPr>
+        <w:lastRenderedPageBreak/>
+        <w:t>project managers might need laptops for business meetings or special events. Moreover, the recommended version that can be seen from the table, has enough capacity to run many programs such as MS Office, Chrome, Photoshop and many others. It is highly recommended to buy the Dell XPS 13 model of the laptop with extra 128 GB of SSD.</w:t>
+      </w:r>
+    </w:p>
+    <w:p>
+      <w:pPr>
+        <w:pStyle w:val="NormalWeb"/>
+        <w:spacing w:before="240" w:beforeAutospacing="0" w:after="0" w:afterAutospacing="0" w:line="480" w:lineRule="auto"/>
+        <w:jc w:val="both"/>
+      </w:pPr>
+      <w:r>
+        <w:rPr>
+          <w:color w:val="000000"/>
+        </w:rPr>
+        <w:t>The most effective way of selecting the most appropriate software to the company is referring to the types of computing services. Currently, cloud computing is one of the most operative infrastructures among many organizations with its various cloud-based software, although it does not have a powerful and integrated software for the game development industry or mobile application development. Taking as an example, cloud-based infrastructure has no software which can create games or complex animations. On the other hand, cloud-based software or infrastructure itself cannot be ignored because of absences of powerful software. In this case, the recommended method will be to use hybrid infrastructure which is a combination of on-premises and cloud-based infrastructure. Amazon Web Service (AWS) or Microsoft Azure can be best examples for hybrid infrastructure (NetApp.com (3)).</w:t>
+      </w:r>
+    </w:p>
+    <w:p>
+      <w:pPr>
+        <w:pStyle w:val="NormalWeb"/>
+        <w:spacing w:before="240" w:beforeAutospacing="0" w:after="0" w:afterAutospacing="0" w:line="480" w:lineRule="auto"/>
+        <w:jc w:val="both"/>
+      </w:pPr>
+      <w:r>
+        <w:rPr>
+          <w:color w:val="000000"/>
+        </w:rPr>
+        <w:t>For the development branch two on-premise based software has been selected which are Unity and Visual Studio 2019. It was only a dream to think about creating 3D video games with realistic graphics in 1980 and 1990s (Mirko Humbert (4)). However, with the help of cross-platform game engines developed by Unity Technologies made it easy to create not only mobile but video games for computers without any complexity. Unity only requires knowledge of C# programming language, and developers are getting huge benefits from Unity with its extensions that helps to deploy the game easily, Unity Asset Store that has hundreds and thousands of ready designs for 2D and 3D games with the different levels, and Unity Community which helps developers to find a solution for their any raised problems.</w:t>
+      </w:r>
+    </w:p>
+    <w:p>
+      <w:pPr>
+        <w:pStyle w:val="NormalWeb"/>
+        <w:spacing w:before="240" w:beforeAutospacing="0" w:after="0" w:afterAutospacing="0" w:line="480" w:lineRule="auto"/>
+        <w:jc w:val="both"/>
+      </w:pPr>
+      <w:r>
+        <w:rPr>
+          <w:color w:val="000000"/>
+        </w:rPr>
+        <w:t xml:space="preserve">As for testing the game, it does not require a separate job position when Unity provides an opportunity to live testing the games by connecting the phone to the computer via USB connection with the help of Unity Remote 5. It is offered by Unity for developers as free of charge which currently has been utilized by many mobile game developers. Furthermore, there are many reasons to choose Visual Studio which are it supports </w:t>
+      </w:r>
+      <w:r>
+        <w:rPr>
+          <w:color w:val="000000"/>
+        </w:rPr>
+        <w:lastRenderedPageBreak/>
+        <w:t>C# programming language and Git. Besides that, it has a powerful tool called debugging which is loved by many developers. Lastly, Visual Studio also improved the live streaming extension for developers to work in a team at the same time with one project.</w:t>
+      </w:r>
+    </w:p>
+    <w:p>
+      <w:pPr>
+        <w:pStyle w:val="NormalWeb"/>
+        <w:spacing w:before="240" w:beforeAutospacing="0" w:after="0" w:afterAutospacing="0" w:line="480" w:lineRule="auto"/>
+        <w:jc w:val="both"/>
+      </w:pPr>
+      <w:r>
+        <w:rPr>
+          <w:color w:val="000000"/>
+        </w:rPr>
+        <w:t>Three Cloud-based software Figma, Blender and Gravit Design has been selected for the Designing branch which helps graphic designers to make their projects outstanding and accurate. These three cloud-based software are completely free of charge, and have innumerous luxuries for the designers. Blender helps to create a user-friendly interface, piercing workbench as well as it has EEVEE that renders in real-time (Blender.org, (5)). As for Figma, it is one of the best cloud-based software to edit and design anything in a short period of time.</w:t>
+      </w:r>
+    </w:p>
+    <w:p>
+      <w:pPr>
+        <w:pStyle w:val="NormalWeb"/>
+        <w:spacing w:before="240" w:beforeAutospacing="0" w:after="0" w:afterAutospacing="0" w:line="480" w:lineRule="auto"/>
+        <w:jc w:val="both"/>
+      </w:pPr>
+      <w:r>
+        <w:rPr>
+          <w:color w:val="000000"/>
+        </w:rPr>
+        <w:t>For the last branch which is the project management branch, it is recommended to work with cloud-based Wrike and on-premise MS Office software. Wrike is a project management tool that offers simplicity and reliability to its users (wrike.com (6)). As Project managers might not always have internet connection, it is advised to use an on-premise based MS Office package while it has cloud-based version as well. Besides that, the on-premises version of MS Office is much faster than cloud-based one.</w:t>
+      </w:r>
+    </w:p>
+    <w:p>
+      <w:pPr>
+        <w:pStyle w:val="Heading2"/>
+        <w:spacing w:before="0" w:line="480" w:lineRule="auto"/>
+        <w:rPr>
+          <w:lang w:val="en-US"/>
+        </w:rPr>
+      </w:pPr>
+      <w:bookmarkStart w:id="5" w:name="_Toc35342109"/>
+      <w:r>
+        <w:rPr>
+          <w:lang w:val="en-US"/>
+        </w:rPr>
+        <w:t>4. Conclusion</w:t>
+      </w:r>
+      <w:bookmarkEnd w:id="5"/>
+    </w:p>
+    <w:p>
+      <w:pPr>
+        <w:spacing w:line="480" w:lineRule="auto"/>
+        <w:jc w:val="both"/>
+        <w:rPr>
+          <w:rFonts w:ascii="Times New Roman" w:hAnsi="Times New Roman" w:cs="Times New Roman"/>
+          <w:color w:val="000000"/>
+          <w:sz w:val="24"/>
+          <w:szCs w:val="24"/>
+          <w:lang w:val="en-US"/>
+        </w:rPr>
+      </w:pPr>
+      <w:r>
+        <w:rPr>
+          <w:rFonts w:ascii="Times New Roman" w:hAnsi="Times New Roman" w:cs="Times New Roman"/>
+          <w:color w:val="000000"/>
+          <w:sz w:val="24"/>
+          <w:szCs w:val="24"/>
+          <w:lang w:val="en-US"/>
+        </w:rPr>
+        <w:t xml:space="preserve">Taking aforementioned factors into consideration, </w:t>
+      </w:r>
+      <w:r>
+        <w:rPr>
+          <w:rFonts w:ascii="Times New Roman" w:hAnsi="Times New Roman" w:cs="Times New Roman"/>
+          <w:sz w:val="24"/>
+          <w:szCs w:val="24"/>
+          <w:lang w:val="en-US"/>
+        </w:rPr>
+        <w:t xml:space="preserve">start-up company </w:t>
+      </w:r>
+      <w:r>
+        <w:rPr>
+          <w:rFonts w:ascii="Times New Roman" w:hAnsi="Times New Roman" w:cs="Times New Roman"/>
+          <w:color w:val="000000"/>
+          <w:sz w:val="24"/>
+          <w:szCs w:val="24"/>
+          <w:lang w:val="en-US"/>
+        </w:rPr>
+        <w:t>has to rely on all recommendations in order to build a successful company in the future. Firstly, appropriate hardware and software for all branches need to be considered wisely. Hybrid infrastructure has to be applied to the company which is a mixture of on-premise and cloud-based software as well as hardware facilities can be bought from one of the most trusted company Amazon.com.</w:t>
+      </w:r>
+    </w:p>
+    <w:p>
+      <w:pPr>
+        <w:jc w:val="both"/>
+        <w:rPr>
+          <w:rFonts w:ascii="Times New Roman" w:hAnsi="Times New Roman" w:cs="Times New Roman"/>
+          <w:sz w:val="24"/>
+          <w:szCs w:val="24"/>
+          <w:lang w:val="en-US"/>
+        </w:rPr>
+      </w:pPr>
+      <w:r>
+        <w:rPr>
+          <w:rFonts w:ascii="Times New Roman" w:hAnsi="Times New Roman" w:cs="Times New Roman"/>
+          <w:sz w:val="24"/>
+          <w:szCs w:val="24"/>
+          <w:lang w:val="en-US"/>
+        </w:rPr>
+        <w:t>Link to Google Docs and GitHub:</w:t>
+      </w:r>
+    </w:p>
+    <w:p>
+      <w:pPr>
+        <w:jc w:val="both"/>
+        <w:rPr>
+          <w:rFonts w:ascii="Times New Roman" w:hAnsi="Times New Roman" w:cs="Times New Roman"/>
+          <w:sz w:val="24"/>
+          <w:szCs w:val="24"/>
+          <w:lang w:val="en-US"/>
+        </w:rPr>
+      </w:pPr>
+      <w:hyperlink r:id="rId14" w:anchor="heading=h.76j0glz60i0a" w:history="1">
+        <w:r>
+          <w:rPr>
+            <w:rStyle w:val="Hyperlink"/>
+          </w:rPr>
+          <w:t>https://docs.google.com/document/d/164IQ10Og8uSJmvU2-4lNyxaUwyRttwUwApZpgAAdhDU/edit#heading=h.76j0glz60i0a</w:t>
+        </w:r>
+      </w:hyperlink>
+    </w:p>
+    <w:p>
+      <w:pPr>
+        <w:pStyle w:val="Heading2"/>
+        <w:spacing w:after="240"/>
+      </w:pPr>
+      <w:bookmarkStart w:id="6" w:name="_Toc35342110"/>
+      <w:r>
+        <w:lastRenderedPageBreak/>
+        <w:t>Reference:</w:t>
+      </w:r>
+      <w:bookmarkEnd w:id="6"/>
+    </w:p>
+    <w:p>
+      <w:pPr>
+        <w:pStyle w:val="ListParagraph"/>
+        <w:numPr>
+          <w:ilvl w:val="0"/>
+          <w:numId w:val="3"/>
+        </w:numPr>
+        <w:spacing w:line="480" w:lineRule="auto"/>
+        <w:rPr>
+          <w:rFonts w:ascii="Arial" w:hAnsi="Arial" w:cs="Arial"/>
+          <w:color w:val="000000"/>
+          <w:sz w:val="20"/>
+          <w:szCs w:val="20"/>
+          <w:shd w:val="clear" w:color="auto" w:fill="FFFFFF"/>
+          <w:lang w:val="en-US"/>
+        </w:rPr>
+      </w:pPr>
+      <w:r>
+        <w:rPr>
+          <w:rFonts w:ascii="Arial" w:hAnsi="Arial" w:cs="Arial"/>
+          <w:color w:val="000000"/>
+          <w:sz w:val="20"/>
+          <w:szCs w:val="20"/>
+          <w:shd w:val="clear" w:color="auto" w:fill="FFFFFF"/>
+          <w:lang w:val="en-US"/>
+        </w:rPr>
+        <w:t>Medium. 2017. </w:t>
+      </w:r>
+      <w:r>
+        <w:rPr>
+          <w:rFonts w:ascii="Arial" w:hAnsi="Arial" w:cs="Arial"/>
+          <w:i/>
+          <w:iCs/>
+          <w:color w:val="000000"/>
+          <w:sz w:val="20"/>
+          <w:szCs w:val="20"/>
+          <w:shd w:val="clear" w:color="auto" w:fill="FFFFFF"/>
+          <w:lang w:val="en-US"/>
+        </w:rPr>
+        <w:t>How To Build A Computer For Game Development</w:t>
+      </w:r>
+      <w:r>
+        <w:rPr>
+          <w:rFonts w:ascii="Arial" w:hAnsi="Arial" w:cs="Arial"/>
+          <w:color w:val="000000"/>
+          <w:sz w:val="20"/>
+          <w:szCs w:val="20"/>
+          <w:shd w:val="clear" w:color="auto" w:fill="FFFFFF"/>
+          <w:lang w:val="en-US"/>
+        </w:rPr>
+        <w:t xml:space="preserve">. Available from </w:t>
+      </w:r>
+      <w:hyperlink r:id="rId15" w:history="1">
+        <w:r>
+          <w:rPr>
+            <w:rStyle w:val="Hyperlink"/>
+            <w:rFonts w:ascii="Arial" w:hAnsi="Arial" w:cs="Arial"/>
+            <w:sz w:val="20"/>
+            <w:szCs w:val="20"/>
+            <w:shd w:val="clear" w:color="auto" w:fill="FFFFFF"/>
+          </w:rPr>
+          <w:t>https://gamedevlibrary.com/how-to-build-a-computer-for-game-development-108d9ba618e</w:t>
+        </w:r>
+      </w:hyperlink>
+      <w:r>
+        <w:rPr>
+          <w:rStyle w:val="Hyperlink"/>
+          <w:rFonts w:ascii="Arial" w:hAnsi="Arial" w:cs="Arial"/>
+          <w:sz w:val="20"/>
+          <w:szCs w:val="20"/>
+          <w:shd w:val="clear" w:color="auto" w:fill="FFFFFF"/>
+        </w:rPr>
+        <w:t xml:space="preserve"> </w:t>
+      </w:r>
+      <w:r>
+        <w:rPr>
+          <w:rFonts w:ascii="Arial" w:hAnsi="Arial" w:cs="Arial"/>
+          <w:color w:val="000000"/>
+          <w:sz w:val="20"/>
+          <w:szCs w:val="20"/>
+          <w:shd w:val="clear" w:color="auto" w:fill="FFFFFF"/>
+          <w:lang w:val="en-US"/>
+        </w:rPr>
+        <w:t>[Accessed 4 March 2020].</w:t>
+      </w:r>
+    </w:p>
+    <w:p>
+      <w:pPr>
+        <w:pStyle w:val="ListParagraph"/>
+        <w:numPr>
+          <w:ilvl w:val="0"/>
+          <w:numId w:val="3"/>
+        </w:numPr>
+        <w:spacing w:line="480" w:lineRule="auto"/>
+        <w:jc w:val="both"/>
+        <w:rPr>
+          <w:rFonts w:ascii="Times New Roman" w:hAnsi="Times New Roman" w:cs="Times New Roman"/>
+          <w:sz w:val="24"/>
+          <w:szCs w:val="24"/>
+          <w:lang w:val="en-US"/>
+        </w:rPr>
+      </w:pPr>
+      <w:r>
+        <w:rPr>
+          <w:rFonts w:ascii="Times New Roman" w:hAnsi="Times New Roman" w:cs="Times New Roman"/>
+          <w:sz w:val="24"/>
+          <w:szCs w:val="24"/>
+          <w:lang w:val="en-US"/>
+        </w:rPr>
+        <w:t xml:space="preserve">Intel.com. 2020. </w:t>
+      </w:r>
+      <w:r>
+        <w:rPr>
+          <w:i/>
+          <w:lang w:val="en-US"/>
+        </w:rPr>
+        <w:t>Hardware Performance Guide Serious 4K Editing.</w:t>
+      </w:r>
+      <w:r>
+        <w:rPr>
+          <w:rFonts w:ascii="Times New Roman" w:hAnsi="Times New Roman" w:cs="Times New Roman"/>
+          <w:sz w:val="24"/>
+          <w:szCs w:val="24"/>
+          <w:lang w:val="en-US"/>
+        </w:rPr>
+        <w:t xml:space="preserve"> Available from </w:t>
+      </w:r>
+      <w:hyperlink r:id="rId16" w:history="1">
+        <w:r>
+          <w:rPr>
+            <w:rStyle w:val="Hyperlink"/>
+          </w:rPr>
+          <w:t>https://www.intel.com/content/dam/www/public/us/en/documents/guides/workstation-adobe-4k-guide.pdf</w:t>
+        </w:r>
+      </w:hyperlink>
+      <w:r>
+        <w:rPr>
+          <w:lang w:val="en-US"/>
+        </w:rPr>
+        <w:t xml:space="preserve"> </w:t>
+      </w:r>
+      <w:r>
+        <w:rPr>
+          <w:rFonts w:ascii="Times New Roman" w:hAnsi="Times New Roman" w:cs="Times New Roman"/>
+          <w:sz w:val="24"/>
+          <w:szCs w:val="24"/>
+          <w:lang w:val="en-US"/>
+        </w:rPr>
+        <w:t>[Accessed 2 March 2020].</w:t>
+      </w:r>
+    </w:p>
+    <w:p>
+      <w:pPr>
+        <w:pStyle w:val="ListParagraph"/>
+        <w:numPr>
+          <w:ilvl w:val="0"/>
+          <w:numId w:val="3"/>
+        </w:numPr>
+        <w:spacing w:line="480" w:lineRule="auto"/>
+        <w:rPr>
+          <w:rFonts w:ascii="Arial" w:hAnsi="Arial" w:cs="Arial"/>
+          <w:color w:val="000000"/>
+          <w:sz w:val="20"/>
+          <w:szCs w:val="20"/>
+          <w:shd w:val="clear" w:color="auto" w:fill="FFFFFF"/>
+          <w:lang w:val="en-US"/>
+        </w:rPr>
+      </w:pPr>
+      <w:r>
+        <w:rPr>
+          <w:rFonts w:ascii="Arial" w:hAnsi="Arial" w:cs="Arial"/>
+          <w:color w:val="000000"/>
+          <w:sz w:val="20"/>
+          <w:szCs w:val="20"/>
+          <w:shd w:val="clear" w:color="auto" w:fill="FFFFFF"/>
+          <w:lang w:val="en-US"/>
+        </w:rPr>
+        <w:t>Netapp.com. 2020. </w:t>
+      </w:r>
+      <w:r>
+        <w:rPr>
+          <w:rFonts w:ascii="Arial" w:hAnsi="Arial" w:cs="Arial"/>
+          <w:i/>
+          <w:iCs/>
+          <w:color w:val="000000"/>
+          <w:sz w:val="20"/>
+          <w:szCs w:val="20"/>
+          <w:shd w:val="clear" w:color="auto" w:fill="FFFFFF"/>
+          <w:lang w:val="en-US"/>
+        </w:rPr>
+        <w:t>What Is Hybrid Cloud? | Benefits &amp; Advantages Of A Hybrid Cloud | Netapp</w:t>
+      </w:r>
+      <w:r>
+        <w:rPr>
+          <w:rFonts w:ascii="Arial" w:hAnsi="Arial" w:cs="Arial"/>
+          <w:color w:val="000000"/>
+          <w:sz w:val="20"/>
+          <w:szCs w:val="20"/>
+          <w:shd w:val="clear" w:color="auto" w:fill="FFFFFF"/>
+          <w:lang w:val="en-US"/>
+        </w:rPr>
+        <w:t xml:space="preserve">. Available from </w:t>
+      </w:r>
+      <w:hyperlink r:id="rId17" w:history="1">
+        <w:r>
+          <w:rPr>
+            <w:rStyle w:val="Hyperlink"/>
+            <w:rFonts w:ascii="Arial" w:hAnsi="Arial" w:cs="Arial"/>
+            <w:sz w:val="20"/>
+            <w:szCs w:val="20"/>
+            <w:shd w:val="clear" w:color="auto" w:fill="FFFFFF"/>
+          </w:rPr>
+          <w:t>https://www.netapp.com/us/info/what-is-hybrid-cloud.aspx</w:t>
+        </w:r>
+      </w:hyperlink>
+      <w:r>
+        <w:rPr>
+          <w:rFonts w:ascii="Arial" w:hAnsi="Arial" w:cs="Arial"/>
+          <w:color w:val="000000"/>
+          <w:sz w:val="20"/>
+          <w:szCs w:val="20"/>
+          <w:shd w:val="clear" w:color="auto" w:fill="FFFFFF"/>
+          <w:lang w:val="en-US"/>
+        </w:rPr>
+        <w:t xml:space="preserve"> [Accessed 6 March 2020].</w:t>
+      </w:r>
+    </w:p>
+    <w:p>
+      <w:pPr>
+        <w:pStyle w:val="ListParagraph"/>
+        <w:numPr>
+          <w:ilvl w:val="0"/>
+          <w:numId w:val="3"/>
+        </w:numPr>
+        <w:spacing w:line="480" w:lineRule="auto"/>
+        <w:rPr>
+          <w:rFonts w:ascii="Arial" w:hAnsi="Arial" w:cs="Arial"/>
+          <w:i/>
+          <w:iCs/>
+          <w:color w:val="000000"/>
+          <w:sz w:val="20"/>
+          <w:szCs w:val="20"/>
+          <w:shd w:val="clear" w:color="auto" w:fill="FFFFFF"/>
+          <w:lang w:val="en-US"/>
+        </w:rPr>
+      </w:pPr>
+      <w:r>
+        <w:rPr>
+          <w:rFonts w:ascii="Arial" w:hAnsi="Arial" w:cs="Arial"/>
+          <w:color w:val="000000"/>
+          <w:sz w:val="20"/>
+          <w:szCs w:val="20"/>
+          <w:shd w:val="clear" w:color="auto" w:fill="FFFFFF"/>
+          <w:lang w:val="en-US"/>
+        </w:rPr>
+        <w:t>Designer Daily: graphic and web design blog. 2018. </w:t>
+      </w:r>
+      <w:r>
+        <w:rPr>
+          <w:rFonts w:ascii="Arial" w:hAnsi="Arial" w:cs="Arial"/>
+          <w:i/>
+          <w:iCs/>
+          <w:color w:val="000000"/>
+          <w:sz w:val="20"/>
+          <w:szCs w:val="20"/>
+          <w:shd w:val="clear" w:color="auto" w:fill="FFFFFF"/>
+          <w:lang w:val="en-US"/>
+        </w:rPr>
+        <w:t>The Evolution Of Graphic Design In The Gaming  Industry</w:t>
+      </w:r>
+      <w:r>
+        <w:rPr>
+          <w:rFonts w:ascii="Arial" w:hAnsi="Arial" w:cs="Arial"/>
+          <w:color w:val="000000"/>
+          <w:sz w:val="20"/>
+          <w:szCs w:val="20"/>
+          <w:shd w:val="clear" w:color="auto" w:fill="FFFFFF"/>
+          <w:lang w:val="en-US"/>
+        </w:rPr>
+        <w:t xml:space="preserve">. Available from </w:t>
+      </w:r>
+      <w:hyperlink r:id="rId18" w:history="1">
+        <w:r>
+          <w:rPr>
+            <w:rStyle w:val="Hyperlink"/>
+            <w:rFonts w:ascii="Arial" w:hAnsi="Arial" w:cs="Arial"/>
+            <w:sz w:val="20"/>
+            <w:szCs w:val="20"/>
+            <w:shd w:val="clear" w:color="auto" w:fill="FFFFFF"/>
+          </w:rPr>
+          <w:t>https://www.designer-daily.com/the-evolution-of-graphic-design-in-the-gaming-industry-58262</w:t>
+        </w:r>
+      </w:hyperlink>
+      <w:r>
+        <w:rPr>
+          <w:rFonts w:ascii="Arial" w:hAnsi="Arial" w:cs="Arial"/>
+          <w:color w:val="000000"/>
+          <w:sz w:val="20"/>
+          <w:szCs w:val="20"/>
+          <w:shd w:val="clear" w:color="auto" w:fill="FFFFFF"/>
+          <w:lang w:val="en-US"/>
+        </w:rPr>
+        <w:t xml:space="preserve"> [Accessed 27 February 2020].</w:t>
+      </w:r>
+    </w:p>
+    <w:p>
+      <w:pPr>
+        <w:pStyle w:val="ListParagraph"/>
+        <w:numPr>
+          <w:ilvl w:val="0"/>
+          <w:numId w:val="3"/>
+        </w:numPr>
+        <w:spacing w:line="480" w:lineRule="auto"/>
+        <w:rPr>
+          <w:rFonts w:ascii="Arial" w:hAnsi="Arial" w:cs="Arial"/>
+          <w:color w:val="000000"/>
+          <w:sz w:val="20"/>
+          <w:szCs w:val="20"/>
+          <w:shd w:val="clear" w:color="auto" w:fill="FFFFFF"/>
+          <w:lang w:val="en-US"/>
+        </w:rPr>
+      </w:pPr>
+      <w:r>
+        <w:rPr>
+          <w:lang w:val="en-US"/>
+        </w:rPr>
+        <w:t xml:space="preserve">Blender.org. </w:t>
+      </w:r>
+      <w:r>
+        <w:rPr>
+          <w:i/>
+          <w:lang w:val="en-US"/>
+        </w:rPr>
+        <w:t>Blender’s Benefits for designers.</w:t>
+      </w:r>
+      <w:r>
+        <w:rPr>
+          <w:lang w:val="en-US"/>
+        </w:rPr>
+        <w:t xml:space="preserve"> Available from </w:t>
+      </w:r>
+      <w:hyperlink r:id="rId19" w:history="1">
+        <w:r>
+          <w:rPr>
+            <w:rStyle w:val="Hyperlink"/>
+          </w:rPr>
+          <w:t>https://www.blender.org/download/releases/2-82/</w:t>
+        </w:r>
+      </w:hyperlink>
+    </w:p>
+    <w:p>
+      <w:pPr>
+        <w:pStyle w:val="ListParagraph"/>
+        <w:numPr>
+          <w:ilvl w:val="0"/>
+          <w:numId w:val="3"/>
+        </w:numPr>
+        <w:spacing w:line="480" w:lineRule="auto"/>
+        <w:rPr>
+          <w:rFonts w:ascii="Arial" w:hAnsi="Arial" w:cs="Arial"/>
+          <w:color w:val="000000"/>
+          <w:sz w:val="20"/>
+          <w:szCs w:val="20"/>
+          <w:shd w:val="clear" w:color="auto" w:fill="FFFFFF"/>
+          <w:lang w:val="en-US"/>
+        </w:rPr>
+      </w:pPr>
+      <w:r>
+        <w:rPr>
+          <w:rFonts w:ascii="Arial" w:hAnsi="Arial" w:cs="Arial"/>
+          <w:color w:val="000000"/>
+          <w:sz w:val="20"/>
+          <w:szCs w:val="20"/>
+          <w:shd w:val="clear" w:color="auto" w:fill="FFFFFF"/>
+          <w:lang w:val="en-US"/>
+        </w:rPr>
+        <w:t>Wrike.com. 2014. </w:t>
+      </w:r>
+      <w:r>
+        <w:rPr>
+          <w:rFonts w:ascii="Arial" w:hAnsi="Arial" w:cs="Arial"/>
+          <w:i/>
+          <w:iCs/>
+          <w:color w:val="000000"/>
+          <w:sz w:val="20"/>
+          <w:szCs w:val="20"/>
+          <w:shd w:val="clear" w:color="auto" w:fill="FFFFFF"/>
+          <w:lang w:val="en-US"/>
+        </w:rPr>
+        <w:t>10 Benefits Of Project Management Cloud Software</w:t>
+      </w:r>
+      <w:r>
+        <w:rPr>
+          <w:rFonts w:ascii="Arial" w:hAnsi="Arial" w:cs="Arial"/>
+          <w:color w:val="000000"/>
+          <w:sz w:val="20"/>
+          <w:szCs w:val="20"/>
+          <w:shd w:val="clear" w:color="auto" w:fill="FFFFFF"/>
+          <w:lang w:val="en-US"/>
+        </w:rPr>
+        <w:t xml:space="preserve">. Available from </w:t>
+      </w:r>
+      <w:hyperlink r:id="rId20" w:history="1">
+        <w:r>
+          <w:rPr>
+            <w:rStyle w:val="Hyperlink"/>
+            <w:rFonts w:ascii="Arial" w:hAnsi="Arial" w:cs="Arial"/>
+            <w:sz w:val="20"/>
+            <w:szCs w:val="20"/>
+            <w:shd w:val="clear" w:color="auto" w:fill="FFFFFF"/>
+          </w:rPr>
+          <w:t>www.wrike.com/blog/10-benefits-of-cloud-based-project-management-software/&amp;ved=2ahUKEwj38oOpxp_oAhUQqIsKHY-0A5oQFjABegQIARAJ&amp;usg=AOvVaw3gLvbR28aVn630HujQUz1M</w:t>
+        </w:r>
+      </w:hyperlink>
+      <w:r>
+        <w:rPr>
+          <w:rStyle w:val="Hyperlink"/>
+          <w:rFonts w:ascii="Arial" w:hAnsi="Arial" w:cs="Arial"/>
+          <w:sz w:val="20"/>
+          <w:szCs w:val="20"/>
+          <w:shd w:val="clear" w:color="auto" w:fill="FFFFFF"/>
+        </w:rPr>
+        <w:t xml:space="preserve"> </w:t>
+      </w:r>
+      <w:r>
+        <w:rPr>
+          <w:rFonts w:ascii="Arial" w:hAnsi="Arial" w:cs="Arial"/>
+          <w:color w:val="000000"/>
+          <w:sz w:val="20"/>
+          <w:szCs w:val="20"/>
+          <w:shd w:val="clear" w:color="auto" w:fill="FFFFFF"/>
+          <w:lang w:val="en-US"/>
+        </w:rPr>
+        <w:t>[Accessed 1 March 2020].</w:t>
+      </w:r>
+    </w:p>
+    <w:p>
+      <w:bookmarkStart w:id="7" w:name="_GoBack"/>
+      <w:bookmarkEnd w:id="7"/>
+    </w:p>
     <w:sectPr>
       <w:pgSz w:w="11906" w:h="16838"/>
       <w:pgMar w:top="1134" w:right="850" w:bottom="1134" w:left="720" w:header="720" w:footer="720" w:gutter="0"/>
@@ -13239,6 +13798,92 @@
 <file path=word/numbering.xml><?xml version="1.0" encoding="utf-8"?>
 <w:numbering xmlns:wpc="http://schemas.microsoft.com/office/word/2010/wordprocessingCanvas" xmlns:cx="http://schemas.microsoft.com/office/drawing/2014/chartex" xmlns:cx1="http://schemas.microsoft.com/office/drawing/2015/9/8/chartex" xmlns:cx2="http://schemas.microsoft.com/office/drawing/2015/10/21/chartex" xmlns:cx3="http://schemas.microsoft.com/office/drawing/2016/5/9/chartex" xmlns:cx4="http://schemas.microsoft.com/office/drawing/2016/5/10/chartex" xmlns:cx5="http://schemas.microsoft.com/office/drawing/2016/5/11/chartex" xmlns:cx6="http://schemas.microsoft.com/office/drawing/2016/5/12/chartex" xmlns:cx7="http://schemas.microsoft.com/office/drawing/2016/5/13/chartex" xmlns:cx8="http://schemas.microsoft.com/office/drawing/2016/5/14/chartex" xmlns:mc="http://schemas.openxmlformats.org/markup-compatibility/2006" xmlns:aink="http://schemas.microsoft.com/office/drawing/2016/ink" xmlns:am3d="http://schemas.microsoft.com/office/drawing/2017/model3d" xmlns:o="urn:schemas-microsoft-com:office:office" xmlns:r="http://schemas.openxmlformats.org/officeDocument/2006/relationships" xmlns:m="http://schemas.openxmlformats.org/officeDocument/2006/math" xmlns:v="urn:schemas-microsoft-com:vml" xmlns:wp14="http://schemas.microsoft.com/office/word/2010/wordprocessingDrawing" xmlns:wp="http://schemas.openxmlformats.org/drawingml/2006/wordprocessingDrawing" xmlns:w10="urn:schemas-microsoft-com:office:word" xmlns:w="http://schemas.openxmlformats.org/wordprocessingml/2006/main" xmlns:w14="http://schemas.microsoft.com/office/word/2010/wordml" xmlns:w15="http://schemas.microsoft.com/office/word/2012/wordml" xmlns:w16cid="http://schemas.microsoft.com/office/word/2016/wordml/cid" xmlns:w16se="http://schemas.microsoft.com/office/word/2015/wordml/symex" xmlns:wpg="http://schemas.microsoft.com/office/word/2010/wordprocessingGroup" xmlns:wpi="http://schemas.microsoft.com/office/word/2010/wordprocessingInk" xmlns:wne="http://schemas.microsoft.com/office/word/2006/wordml" xmlns:wps="http://schemas.microsoft.com/office/word/2010/wordprocessingShape" mc:Ignorable="w14 w15 w16se w16cid wp14">
   <w:abstractNum w:abstractNumId="0" w15:restartNumberingAfterBreak="0">
+    <w:nsid w:val="336035EA"/>
+    <w:multiLevelType w:val="hybridMultilevel"/>
+    <w:tmpl w:val="EB7EE706"/>
+    <w:lvl w:ilvl="0" w:tplc="A01CC6FA">
+      <w:start w:val="1"/>
+      <w:numFmt w:val="decimal"/>
+      <w:lvlText w:val="(%1)"/>
+      <w:lvlJc w:val="left"/>
+      <w:pPr>
+        <w:ind w:left="720" w:hanging="360"/>
+      </w:pPr>
+    </w:lvl>
+    <w:lvl w:ilvl="1" w:tplc="04190019">
+      <w:start w:val="1"/>
+      <w:numFmt w:val="lowerLetter"/>
+      <w:lvlText w:val="%2."/>
+      <w:lvlJc w:val="left"/>
+      <w:pPr>
+        <w:ind w:left="1440" w:hanging="360"/>
+      </w:pPr>
+    </w:lvl>
+    <w:lvl w:ilvl="2" w:tplc="0419001B">
+      <w:start w:val="1"/>
+      <w:numFmt w:val="lowerRoman"/>
+      <w:lvlText w:val="%3."/>
+      <w:lvlJc w:val="right"/>
+      <w:pPr>
+        <w:ind w:left="2160" w:hanging="180"/>
+      </w:pPr>
+    </w:lvl>
+    <w:lvl w:ilvl="3" w:tplc="0419000F">
+      <w:start w:val="1"/>
+      <w:numFmt w:val="decimal"/>
+      <w:lvlText w:val="%4."/>
+      <w:lvlJc w:val="left"/>
+      <w:pPr>
+        <w:ind w:left="2880" w:hanging="360"/>
+      </w:pPr>
+    </w:lvl>
+    <w:lvl w:ilvl="4" w:tplc="04190019">
+      <w:start w:val="1"/>
+      <w:numFmt w:val="lowerLetter"/>
+      <w:lvlText w:val="%5."/>
+      <w:lvlJc w:val="left"/>
+      <w:pPr>
+        <w:ind w:left="3600" w:hanging="360"/>
+      </w:pPr>
+    </w:lvl>
+    <w:lvl w:ilvl="5" w:tplc="0419001B">
+      <w:start w:val="1"/>
+      <w:numFmt w:val="lowerRoman"/>
+      <w:lvlText w:val="%6."/>
+      <w:lvlJc w:val="right"/>
+      <w:pPr>
+        <w:ind w:left="4320" w:hanging="180"/>
+      </w:pPr>
+    </w:lvl>
+    <w:lvl w:ilvl="6" w:tplc="0419000F">
+      <w:start w:val="1"/>
+      <w:numFmt w:val="decimal"/>
+      <w:lvlText w:val="%7."/>
+      <w:lvlJc w:val="left"/>
+      <w:pPr>
+        <w:ind w:left="5040" w:hanging="360"/>
+      </w:pPr>
+    </w:lvl>
+    <w:lvl w:ilvl="7" w:tplc="04190019">
+      <w:start w:val="1"/>
+      <w:numFmt w:val="lowerLetter"/>
+      <w:lvlText w:val="%8."/>
+      <w:lvlJc w:val="left"/>
+      <w:pPr>
+        <w:ind w:left="5760" w:hanging="360"/>
+      </w:pPr>
+    </w:lvl>
+    <w:lvl w:ilvl="8" w:tplc="0419001B">
+      <w:start w:val="1"/>
+      <w:numFmt w:val="lowerRoman"/>
+      <w:lvlText w:val="%9."/>
+      <w:lvlJc w:val="right"/>
+      <w:pPr>
+        <w:ind w:left="6480" w:hanging="180"/>
+      </w:pPr>
+    </w:lvl>
+  </w:abstractNum>
+  <w:abstractNum w:abstractNumId="1" w15:restartNumberingAfterBreak="0">
     <w:nsid w:val="3B9C14B3"/>
     <w:multiLevelType w:val="hybridMultilevel"/>
     <w:tmpl w:val="B47C7CA4"/>
@@ -13351,7 +13996,7 @@
       </w:rPr>
     </w:lvl>
   </w:abstractNum>
-  <w:abstractNum w:abstractNumId="1" w15:restartNumberingAfterBreak="0">
+  <w:abstractNum w:abstractNumId="2" w15:restartNumberingAfterBreak="0">
     <w:nsid w:val="4DBA1E33"/>
     <w:multiLevelType w:val="hybridMultilevel"/>
     <w:tmpl w:val="A794639A"/>
@@ -13465,6 +14110,18 @@
     </w:lvl>
   </w:abstractNum>
   <w:num w:numId="1">
+    <w:abstractNumId w:val="2"/>
+    <w:lvlOverride w:ilvl="0"/>
+    <w:lvlOverride w:ilvl="1"/>
+    <w:lvlOverride w:ilvl="2"/>
+    <w:lvlOverride w:ilvl="3"/>
+    <w:lvlOverride w:ilvl="4"/>
+    <w:lvlOverride w:ilvl="5"/>
+    <w:lvlOverride w:ilvl="6"/>
+    <w:lvlOverride w:ilvl="7"/>
+    <w:lvlOverride w:ilvl="8"/>
+  </w:num>
+  <w:num w:numId="2">
     <w:abstractNumId w:val="1"/>
     <w:lvlOverride w:ilvl="0"/>
     <w:lvlOverride w:ilvl="1"/>
@@ -13476,17 +14133,35 @@
     <w:lvlOverride w:ilvl="7"/>
     <w:lvlOverride w:ilvl="8"/>
   </w:num>
-  <w:num w:numId="2">
+  <w:num w:numId="3">
     <w:abstractNumId w:val="0"/>
-    <w:lvlOverride w:ilvl="0"/>
-    <w:lvlOverride w:ilvl="1"/>
-    <w:lvlOverride w:ilvl="2"/>
-    <w:lvlOverride w:ilvl="3"/>
-    <w:lvlOverride w:ilvl="4"/>
-    <w:lvlOverride w:ilvl="5"/>
-    <w:lvlOverride w:ilvl="6"/>
-    <w:lvlOverride w:ilvl="7"/>
-    <w:lvlOverride w:ilvl="8"/>
+    <w:lvlOverride w:ilvl="0">
+      <w:startOverride w:val="1"/>
+    </w:lvlOverride>
+    <w:lvlOverride w:ilvl="1">
+      <w:startOverride w:val="1"/>
+    </w:lvlOverride>
+    <w:lvlOverride w:ilvl="2">
+      <w:startOverride w:val="1"/>
+    </w:lvlOverride>
+    <w:lvlOverride w:ilvl="3">
+      <w:startOverride w:val="1"/>
+    </w:lvlOverride>
+    <w:lvlOverride w:ilvl="4">
+      <w:startOverride w:val="1"/>
+    </w:lvlOverride>
+    <w:lvlOverride w:ilvl="5">
+      <w:startOverride w:val="1"/>
+    </w:lvlOverride>
+    <w:lvlOverride w:ilvl="6">
+      <w:startOverride w:val="1"/>
+    </w:lvlOverride>
+    <w:lvlOverride w:ilvl="7">
+      <w:startOverride w:val="1"/>
+    </w:lvlOverride>
+    <w:lvlOverride w:ilvl="8">
+      <w:startOverride w:val="1"/>
+    </w:lvlOverride>
   </w:num>
 </w:numbering>
 </file>
@@ -14208,6 +14883,23 @@
       <w:bCs/>
     </w:rPr>
   </w:style>
+  <w:style w:type="paragraph" w:styleId="NormalWeb">
+    <w:name w:val="Normal (Web)"/>
+    <w:basedOn w:val="Normal"/>
+    <w:uiPriority w:val="99"/>
+    <w:semiHidden/>
+    <w:unhideWhenUsed/>
+    <w:rsid w:val="006E37BF"/>
+    <w:pPr>
+      <w:spacing w:before="100" w:beforeAutospacing="1" w:after="100" w:afterAutospacing="1" w:line="240" w:lineRule="auto"/>
+    </w:pPr>
+    <w:rPr>
+      <w:rFonts w:ascii="Times New Roman" w:eastAsia="Times New Roman" w:hAnsi="Times New Roman" w:cs="Times New Roman"/>
+      <w:sz w:val="24"/>
+      <w:szCs w:val="24"/>
+      <w:lang w:val="en-US"/>
+    </w:rPr>
+  </w:style>
 </w:styles>
 </file>
 

</xml_diff>